<commit_message>
Importei as fontes e ajustes pontuais
Importei as fontes para o projeto e também ajustei a adaptabilidade da tela (ainda não com media queries)
</commit_message>
<xml_diff>
--- a/modulo-03/desafio_m3/anotacoes/desafio-cordel.docx
+++ b/modulo-03/desafio_m3/anotacoes/desafio-cordel.docx
@@ -142,6 +142,107 @@
           <w:sz w:val="28"/>
         </w:rPr>
         <w:t>Terceira aula – Ajustes no HTML do projeto</w:t>
+      </w:r>
+    </w:p>
+    <w:p>
+      <w:pPr>
+        <w:rPr>
+          <w:rFonts w:ascii="Arial" w:hAnsi="Arial"/>
+          <w:sz w:val="24"/>
+        </w:rPr>
+      </w:pPr>
+      <w:r>
+        <w:rPr>
+          <w:rFonts w:ascii="Arial" w:hAnsi="Arial"/>
+          <w:sz w:val="24"/>
+        </w:rPr>
+        <w:tab/>
+        <w:t xml:space="preserve">Nesta aula foi destrinchado todo o texto para a linguagem HTML5, com suas respectivas formatações, parágrafos, links e composições. Também foi criada a página de estilos e importada as informações para o suporte “UTF-8”. </w:t>
+      </w:r>
+    </w:p>
+    <w:p>
+      <w:pPr>
+        <w:rPr>
+          <w:rFonts w:ascii="Arial" w:hAnsi="Arial"/>
+          <w:sz w:val="24"/>
+        </w:rPr>
+      </w:pPr>
+    </w:p>
+    <w:p>
+      <w:pPr>
+        <w:rPr>
+          <w:rFonts w:ascii="Arial" w:hAnsi="Arial"/>
+          <w:b/>
+          <w:i/>
+          <w:sz w:val="28"/>
+        </w:rPr>
+      </w:pPr>
+      <w:r>
+        <w:rPr>
+          <w:rFonts w:ascii="Arial" w:hAnsi="Arial"/>
+          <w:b/>
+          <w:i/>
+          <w:sz w:val="28"/>
+        </w:rPr>
+        <w:t>Quarta aula – Ajustes no CSS do projeto</w:t>
+      </w:r>
+    </w:p>
+    <w:p>
+      <w:pPr>
+        <w:rPr>
+          <w:rFonts w:ascii="Arial" w:hAnsi="Arial"/>
+          <w:sz w:val="24"/>
+        </w:rPr>
+      </w:pPr>
+      <w:r>
+        <w:rPr>
+          <w:rFonts w:ascii="Arial" w:hAnsi="Arial"/>
+          <w:b/>
+          <w:i/>
+          <w:sz w:val="28"/>
+        </w:rPr>
+        <w:tab/>
+      </w:r>
+      <w:r>
+        <w:rPr>
+          <w:rFonts w:ascii="Arial" w:hAnsi="Arial"/>
+          <w:sz w:val="24"/>
+        </w:rPr>
+        <w:t xml:space="preserve">Foi realizada formatações simples no CSS do projeto, como quebra de linhas, </w:t>
+      </w:r>
+      <w:r>
+        <w:rPr>
+          <w:rFonts w:ascii="Arial" w:hAnsi="Arial"/>
+          <w:sz w:val="24"/>
+        </w:rPr>
+        <w:t xml:space="preserve">espaçamentos, parágrafos e blocos. </w:t>
+      </w:r>
+    </w:p>
+    <w:p>
+      <w:pPr>
+        <w:rPr>
+          <w:rFonts w:ascii="Arial" w:hAnsi="Arial"/>
+          <w:sz w:val="24"/>
+        </w:rPr>
+      </w:pPr>
+    </w:p>
+    <w:p>
+      <w:pPr>
+        <w:rPr>
+          <w:rFonts w:ascii="Arial" w:hAnsi="Arial"/>
+          <w:b/>
+          <w:i/>
+          <w:sz w:val="28"/>
+        </w:rPr>
+      </w:pPr>
+      <w:r>
+        <w:rPr>
+          <w:rFonts w:ascii="Arial" w:hAnsi="Arial"/>
+          <w:b/>
+          <w:i/>
+          <w:sz w:val="28"/>
+        </w:rPr>
+        <w:t xml:space="preserve">Quinta aula - </w:t>
       </w:r>
       <w:bookmarkStart w:id="0" w:name="_GoBack"/>
       <w:bookmarkEnd w:id="0"/>

</xml_diff>